<commit_message>
Added individual production detail analyses
</commit_message>
<xml_diff>
--- a/Team_16-Production_Model_Design.docx
+++ b/Team_16-Production_Model_Design.docx
@@ -189,117 +189,10 @@
     </w:tbl>
     <w:p>
       <w:pPr>
-        <w:pStyle w:val="Instructions"/>
-      </w:pPr>
-      <w:r>
-        <w:t>[For your project</w:t>
-      </w:r>
-      <w:r>
-        <w:t>, your group will complete one Production Model Design Report.</w:t>
-      </w:r>
-      <w:r>
-        <w:t xml:space="preserve"> </w:t>
-      </w:r>
-      <w:r>
-        <w:t xml:space="preserve">The audience </w:t>
-      </w:r>
-      <w:r>
-        <w:t xml:space="preserve">is your manager and the manager of the Production Engineering team, so the document should be of high quality. </w:t>
-      </w:r>
-      <w:r>
-        <w:t xml:space="preserve">Inside this report, you will each </w:t>
-      </w:r>
-      <w:r>
-        <w:t xml:space="preserve">individually </w:t>
-      </w:r>
-      <w:r>
-        <w:t xml:space="preserve">select </w:t>
-      </w:r>
-      <w:r>
-        <w:t>two</w:t>
-      </w:r>
-      <w:r>
-        <w:t xml:space="preserve"> issues that must be addressed when bringing a project to production scale (</w:t>
-      </w:r>
-      <w:r>
-        <w:t>one</w:t>
-      </w:r>
-      <w:r>
-        <w:t xml:space="preserve"> STEM and one non-STEM issues</w:t>
-      </w:r>
-      <w:r>
-        <w:t xml:space="preserve"> – choose different topic</w:t>
-      </w:r>
-      <w:r>
-        <w:t>s</w:t>
-      </w:r>
-      <w:r>
-        <w:t xml:space="preserve"> than your partner</w:t>
-      </w:r>
-      <w:r>
-        <w:t xml:space="preserve">). </w:t>
-      </w:r>
-      <w:r>
-        <w:t xml:space="preserve">Delete all the instructions </w:t>
-      </w:r>
-      <w:r>
-        <w:t xml:space="preserve">in brackets </w:t>
-      </w:r>
-      <w:r>
-        <w:t>before submitting this document.</w:t>
-      </w:r>
-      <w:r>
-        <w:t xml:space="preserve"> Use IEEE format to note any relevant references or links </w:t>
-      </w:r>
-      <w:sdt>
-        <w:sdtPr>
-          <w:id w:val="-14078950"/>
-          <w:citation/>
-        </w:sdtPr>
-        <w:sdtContent>
-          <w:r>
-            <w:fldChar w:fldCharType="begin"/>
-          </w:r>
-          <w:r>
-            <w:instrText xml:space="preserve"> CITATION IEE19 \l 4105 </w:instrText>
-          </w:r>
-          <w:r>
-            <w:fldChar w:fldCharType="separate"/>
-          </w:r>
-          <w:r>
-            <w:rPr>
-              <w:noProof/>
-            </w:rPr>
-            <w:t>[1]</w:t>
-          </w:r>
-          <w:r>
-            <w:fldChar w:fldCharType="end"/>
-          </w:r>
-        </w:sdtContent>
-      </w:sdt>
-      <w:r>
-        <w:t xml:space="preserve">. You do this in Word by going to References </w:t>
-      </w:r>
-      <w:r>
-        <w:sym w:font="Wingdings" w:char="F0E0"/>
-      </w:r>
-      <w:r>
-        <w:t xml:space="preserve"> Citations &amp; Bibliography </w:t>
-      </w:r>
-      <w:r>
-        <w:sym w:font="Wingdings" w:char="F0E0"/>
-      </w:r>
-      <w:r>
-        <w:t xml:space="preserve"> Manage Sources to add a source, and then to Insert Citation to use it.</w:t>
-      </w:r>
-      <w:r>
-        <w:t>]</w:t>
-      </w:r>
-    </w:p>
-    <w:p>
-      <w:pPr>
         <w:pStyle w:val="Heading1"/>
       </w:pPr>
+      <w:bookmarkStart w:id="0" w:name="_GoBack"/>
+      <w:bookmarkEnd w:id="0"/>
       <w:r>
         <w:t>T</w:t>
       </w:r>
@@ -662,7 +555,6 @@
         <w:rPr>
           <w:bCs/>
         </w:rPr>
-        <w:lastRenderedPageBreak/>
         <w:t>Must allow user to input coordinate values via keypad.</w:t>
       </w:r>
     </w:p>
@@ -802,6 +694,7 @@
         <w:rPr>
           <w:bCs/>
         </w:rPr>
+        <w:lastRenderedPageBreak/>
         <w:t>Must travel in one smooth motion (no jitter, grinding, skipping).</w:t>
       </w:r>
     </w:p>
@@ -1008,14 +901,24 @@
       <w:r>
         <w:t xml:space="preserve">Figure </w:t>
       </w:r>
-      <w:fldSimple w:instr=" SEQ Figure \* ARABIC ">
-        <w:r>
-          <w:rPr>
-            <w:noProof/>
-          </w:rPr>
-          <w:t>1</w:t>
-        </w:r>
-      </w:fldSimple>
+      <w:r>
+        <w:fldChar w:fldCharType="begin"/>
+      </w:r>
+      <w:r>
+        <w:instrText xml:space="preserve"> SEQ Figure \* ARABIC </w:instrText>
+      </w:r>
+      <w:r>
+        <w:fldChar w:fldCharType="separate"/>
+      </w:r>
+      <w:r>
+        <w:rPr>
+          <w:noProof/>
+        </w:rPr>
+        <w:t>1</w:t>
+      </w:r>
+      <w:r>
+        <w:fldChar w:fldCharType="end"/>
+      </w:r>
       <w:r>
         <w:t>: Negative coordinate input on keypad</w:t>
       </w:r>
@@ -1081,14 +984,24 @@
       <w:r>
         <w:t xml:space="preserve">Figure </w:t>
       </w:r>
-      <w:fldSimple w:instr=" SEQ Figure \* ARABIC ">
-        <w:r>
-          <w:rPr>
-            <w:noProof/>
-          </w:rPr>
-          <w:t>2</w:t>
-        </w:r>
-      </w:fldSimple>
+      <w:r>
+        <w:fldChar w:fldCharType="begin"/>
+      </w:r>
+      <w:r>
+        <w:instrText xml:space="preserve"> SEQ Figure \* ARABIC </w:instrText>
+      </w:r>
+      <w:r>
+        <w:fldChar w:fldCharType="separate"/>
+      </w:r>
+      <w:r>
+        <w:rPr>
+          <w:noProof/>
+        </w:rPr>
+        <w:t>2</w:t>
+      </w:r>
+      <w:r>
+        <w:fldChar w:fldCharType="end"/>
+      </w:r>
       <w:r>
         <w:t>: Limit switch push button and stepper motor setup</w:t>
       </w:r>
@@ -1154,14 +1067,24 @@
       <w:r>
         <w:t xml:space="preserve">Figure </w:t>
       </w:r>
-      <w:fldSimple w:instr=" SEQ Figure \* ARABIC ">
-        <w:r>
-          <w:rPr>
-            <w:noProof/>
-          </w:rPr>
-          <w:t>3</w:t>
-        </w:r>
-      </w:fldSimple>
+      <w:r>
+        <w:fldChar w:fldCharType="begin"/>
+      </w:r>
+      <w:r>
+        <w:instrText xml:space="preserve"> SEQ Figure \* ARABIC </w:instrText>
+      </w:r>
+      <w:r>
+        <w:fldChar w:fldCharType="separate"/>
+      </w:r>
+      <w:r>
+        <w:rPr>
+          <w:noProof/>
+        </w:rPr>
+        <w:t>3</w:t>
+      </w:r>
+      <w:r>
+        <w:fldChar w:fldCharType="end"/>
+      </w:r>
       <w:r>
         <w:t>: X-max limit switch activation indicator</w:t>
       </w:r>
@@ -1230,14 +1153,24 @@
       <w:r>
         <w:t xml:space="preserve">Figure </w:t>
       </w:r>
-      <w:fldSimple w:instr=" SEQ Figure \* ARABIC ">
-        <w:r>
-          <w:rPr>
-            <w:noProof/>
-          </w:rPr>
-          <w:t>4</w:t>
-        </w:r>
-      </w:fldSimple>
+      <w:r>
+        <w:fldChar w:fldCharType="begin"/>
+      </w:r>
+      <w:r>
+        <w:instrText xml:space="preserve"> SEQ Figure \* ARABIC </w:instrText>
+      </w:r>
+      <w:r>
+        <w:fldChar w:fldCharType="separate"/>
+      </w:r>
+      <w:r>
+        <w:rPr>
+          <w:noProof/>
+        </w:rPr>
+        <w:t>4</w:t>
+      </w:r>
+      <w:r>
+        <w:fldChar w:fldCharType="end"/>
+      </w:r>
       <w:r>
         <w:t>: Stepper motor progress percentage display</w:t>
       </w:r>
@@ -1394,341 +1327,476 @@
     <w:p>
       <w:pPr>
         <w:pStyle w:val="Instructions"/>
-      </w:pPr>
-      <w:r>
-        <w:t>[</w:t>
-      </w:r>
-      <w:r>
-        <w:t>Replace heading with one of these topics: Design for Test (</w:t>
-      </w:r>
-      <w:proofErr w:type="spellStart"/>
-      <w:r>
-        <w:t>DfT</w:t>
-      </w:r>
-      <w:proofErr w:type="spellEnd"/>
-      <w:r>
-        <w:t>), Design for Manufacturability (</w:t>
-      </w:r>
-      <w:proofErr w:type="spellStart"/>
-      <w:r>
-        <w:t>DfM</w:t>
-      </w:r>
-      <w:proofErr w:type="spellEnd"/>
-      <w:r>
-        <w:t xml:space="preserve">), Cables and </w:t>
-      </w:r>
-      <w:r>
-        <w:t>C</w:t>
-      </w:r>
-      <w:r>
-        <w:t xml:space="preserve">onnectors, </w:t>
-      </w:r>
-      <w:r>
-        <w:t>M</w:t>
-      </w:r>
-      <w:r>
-        <w:t xml:space="preserve">echanical </w:t>
-      </w:r>
-      <w:proofErr w:type="gramStart"/>
-      <w:r>
-        <w:t>E</w:t>
-      </w:r>
-      <w:r>
-        <w:t>nclosure,</w:t>
-      </w:r>
-      <w:r>
+        <w:rPr>
+          <w:i w:val="0"/>
+        </w:rPr>
+      </w:pPr>
+      <w:r>
+        <w:rPr>
+          <w:i w:val="0"/>
+        </w:rPr>
+        <w:t xml:space="preserve">Further integration comprises the next steps necessary to bring this prototype design into a state that is useful for real-world applications. This includes changes that will allow the product to work in unison with other technologies already in place (instead of as a standalone device like the prototype), </w:t>
+      </w:r>
+      <w:r>
+        <w:rPr>
+          <w:i w:val="0"/>
+        </w:rPr>
+        <w:t xml:space="preserve">as well as </w:t>
+      </w:r>
+      <w:r>
+        <w:rPr>
+          <w:i w:val="0"/>
+        </w:rPr>
+        <w:t>optimization of software and hardware designs</w:t>
+      </w:r>
+      <w:r>
+        <w:rPr>
+          <w:i w:val="0"/>
+        </w:rPr>
         <w:t>.</w:t>
-      </w:r>
-      <w:proofErr w:type="gramEnd"/>
-      <w:r>
-        <w:t>]</w:t>
       </w:r>
     </w:p>
     <w:p>
       <w:pPr>
         <w:pStyle w:val="Instructions"/>
-      </w:pPr>
-      <w:r>
-        <w:t xml:space="preserve">[Write one paragraph </w:t>
-      </w:r>
-      <w:r>
-        <w:t>explaining the topic</w:t>
-      </w:r>
-      <w:r>
-        <w:t>.</w:t>
-      </w:r>
-      <w:r>
-        <w:t>]</w:t>
+        <w:rPr>
+          <w:i w:val="0"/>
+        </w:rPr>
+      </w:pPr>
+      <w:r>
+        <w:rPr>
+          <w:i w:val="0"/>
+        </w:rPr>
+        <w:t>This is relevant to our project as our prototype will require some changes before it is ready to be integrated into a manufacturing facility’s production line. The first major issue that must be addressed for the production model is that lack of automation capabilities. Currently the device requires manual user input of coordinates and requires human supervision to start the movement. The second issue that must be addressed in the production model is the device’s mechanical rig. The prototype design is used to demonstrate the device’s ability to navigate x and y coordinates by moving a platform. In the production model, the device should be able to move some assembly head in order to perform its duties.</w:t>
       </w:r>
     </w:p>
     <w:p>
       <w:pPr>
         <w:pStyle w:val="Instructions"/>
-      </w:pPr>
-      <w:r>
-        <w:t>[Write one paragraph explaining how the topic relates to your project</w:t>
-      </w:r>
-      <w:r>
-        <w:t>.</w:t>
-      </w:r>
-      <w:r>
-        <w:t>]</w:t>
+        <w:rPr>
+          <w:i w:val="0"/>
+        </w:rPr>
+      </w:pPr>
+      <w:r>
+        <w:rPr>
+          <w:i w:val="0"/>
+        </w:rPr>
+        <w:t xml:space="preserve">In order to address the issue of automation, the production model should implement a different input interface, such as UART or serial communication (I2C), while also maintaining the keypad interface for manual overrides. This interface would allow the input of target coordinates to be controlled from a distance </w:t>
+      </w:r>
+      <w:r>
+        <w:rPr>
+          <w:i w:val="0"/>
+        </w:rPr>
+        <w:t xml:space="preserve">and would allow automation capabilities. Furthermore, this would allow the devices to be controlled and monitored from a central location. The production model device will also need to move some extrusion, milling or pincer head, in order to accomplish its manufacturing duties. </w:t>
+      </w:r>
+      <w:r>
+        <w:rPr>
+          <w:i w:val="0"/>
+        </w:rPr>
+        <w:t xml:space="preserve">This change would require some stronger stepper motors, in order to move these heavy components, as well as a redesign of the hardware rig. Currently the rig is tailored for a platform, but it would need to be redesigned to properly support these manufacturing heads. </w:t>
       </w:r>
     </w:p>
     <w:p>
       <w:pPr>
-        <w:pStyle w:val="Instructions"/>
-      </w:pPr>
-      <w:r>
-        <w:t xml:space="preserve">[Propose a high-level set of next steps and state any thoughts or issues that should remain top-of-mind for the </w:t>
-      </w:r>
-      <w:r>
-        <w:t xml:space="preserve">production </w:t>
-      </w:r>
-      <w:r>
-        <w:t>engineer who will take your prototype through to a production-ready product. Refer to any codes, standards, or parts that should be noted by the engineer.]</w:t>
+        <w:pStyle w:val="Heading2"/>
+      </w:pPr>
+      <w:r>
+        <w:t>Energy Efficiency</w:t>
       </w:r>
     </w:p>
     <w:p>
       <w:pPr>
-        <w:pStyle w:val="Heading2"/>
-      </w:pPr>
-      <w:r>
-        <w:t>Energy Efficiency</w:t>
+        <w:pStyle w:val="Instructions"/>
+        <w:rPr>
+          <w:i w:val="0"/>
+        </w:rPr>
+      </w:pPr>
+      <w:r>
+        <w:rPr>
+          <w:i w:val="0"/>
+        </w:rPr>
+        <w:t xml:space="preserve">Energy efficiency is the process of accomplishing the same task, while using less energy. At its essence, energy </w:t>
+      </w:r>
+      <w:r>
+        <w:rPr>
+          <w:i w:val="0"/>
+        </w:rPr>
+        <w:t>efficiency</w:t>
+      </w:r>
+      <w:r>
+        <w:rPr>
+          <w:i w:val="0"/>
+        </w:rPr>
+        <w:t xml:space="preserve"> is the optimization of </w:t>
+      </w:r>
+      <w:r>
+        <w:rPr>
+          <w:i w:val="0"/>
+        </w:rPr>
+        <w:t xml:space="preserve">energy utilisation, in order to reduce energy waste and make better use of energy resources. </w:t>
       </w:r>
     </w:p>
     <w:p>
       <w:pPr>
         <w:pStyle w:val="Instructions"/>
-      </w:pPr>
-      <w:r>
-        <w:t xml:space="preserve">[Replace heading with one of these </w:t>
-      </w:r>
-      <w:proofErr w:type="gramStart"/>
-      <w:r>
-        <w:t>topics:,</w:t>
-      </w:r>
-      <w:proofErr w:type="gramEnd"/>
-      <w:r>
-        <w:t xml:space="preserve"> Sustainability, , Cost Analysis </w:t>
-      </w:r>
-      <w:r>
-        <w:t>at</w:t>
-      </w:r>
-      <w:r>
-        <w:t xml:space="preserve"> Volume, RoHS</w:t>
-      </w:r>
-      <w:r>
-        <w:t xml:space="preserve"> / Environmental Safety</w:t>
-      </w:r>
-      <w:r>
-        <w:t>, Ethical Considerations, Safety</w:t>
-      </w:r>
-      <w:r>
-        <w:t xml:space="preserve"> Considerations</w:t>
-      </w:r>
-      <w:r>
-        <w:t>.</w:t>
-      </w:r>
-      <w:r>
-        <w:t>]</w:t>
+        <w:rPr>
+          <w:i w:val="0"/>
+        </w:rPr>
+      </w:pPr>
+      <w:r>
+        <w:rPr>
+          <w:i w:val="0"/>
+        </w:rPr>
+        <w:t xml:space="preserve">Energy efficiency is especially interesting for large scale operations, such as manufacturing facilities, where small savings add up quickly, and energy optimization allows the company to increase its profit margin. In our case, the device is designed for these manufacturing facilities, which will most likely require multiple devices to fulfil their manufacturing needs. Therefore, optimizing the device’s energy usage is very attractive, as it will allow these companies to reduce energy expenses and reduce their environmental impact related to energy usage. </w:t>
       </w:r>
     </w:p>
     <w:p>
       <w:pPr>
         <w:pStyle w:val="Instructions"/>
-      </w:pPr>
-      <w:r>
-        <w:t>[Write one paragraph explaining the topic.]</w:t>
+        <w:rPr>
+          <w:i w:val="0"/>
+        </w:rPr>
+      </w:pPr>
+      <w:r>
+        <w:rPr>
+          <w:i w:val="0"/>
+        </w:rPr>
+        <w:t xml:space="preserve">In order to improve the device’s energy efficiency, the production model should be designed to use the MSP430’s low power modes. In order to make use of the board’s low power modes, some changes to the software design are necessary. </w:t>
+      </w:r>
+      <w:r>
+        <w:rPr>
+          <w:i w:val="0"/>
+        </w:rPr>
+        <w:t>T</w:t>
+      </w:r>
+      <w:r>
+        <w:rPr>
+          <w:i w:val="0"/>
+        </w:rPr>
+        <w:t xml:space="preserve">he device should make use of interrupts for coordinate input instead of tight polling. This allows the device to put the processor to sleep while it waits for </w:t>
+      </w:r>
+      <w:r>
+        <w:rPr>
+          <w:i w:val="0"/>
+        </w:rPr>
+        <w:t xml:space="preserve">inputs, at the expense of slightly slower input recognition, although this change would be unnoticeable to the user. Furthermore, the device should use timers for the stepper motor control, instead of using software delays. This also allows the processor to be put to sleep, while only keeping a clock active for the timer.  Once these </w:t>
+      </w:r>
+      <w:r>
+        <w:rPr>
+          <w:i w:val="0"/>
+        </w:rPr>
+        <w:lastRenderedPageBreak/>
+        <w:t xml:space="preserve">changes are made, the software design will be able to accommodate the board’s low power mode 3 (LPM3), which disables everything except interrupts and the timer’s clock, when they are unused </w:t>
+      </w:r>
+      <w:sdt>
+        <w:sdtPr>
+          <w:rPr>
+            <w:i w:val="0"/>
+          </w:rPr>
+          <w:id w:val="1770810372"/>
+          <w:citation/>
+        </w:sdtPr>
+        <w:sdtContent>
+          <w:r>
+            <w:rPr>
+              <w:i w:val="0"/>
+            </w:rPr>
+            <w:fldChar w:fldCharType="begin"/>
+          </w:r>
+          <w:r>
+            <w:rPr>
+              <w:i w:val="0"/>
+            </w:rPr>
+            <w:instrText xml:space="preserve"> CITATION Arg19 \l 4105 </w:instrText>
+          </w:r>
+          <w:r>
+            <w:rPr>
+              <w:i w:val="0"/>
+            </w:rPr>
+            <w:fldChar w:fldCharType="separate"/>
+          </w:r>
+          <w:r>
+            <w:rPr>
+              <w:noProof/>
+            </w:rPr>
+            <w:t>[2]</w:t>
+          </w:r>
+          <w:r>
+            <w:rPr>
+              <w:i w:val="0"/>
+            </w:rPr>
+            <w:fldChar w:fldCharType="end"/>
+          </w:r>
+        </w:sdtContent>
+      </w:sdt>
+      <w:r>
+        <w:rPr>
+          <w:i w:val="0"/>
+        </w:rPr>
+        <w:t xml:space="preserve">. </w:t>
+      </w:r>
+      <w:r>
+        <w:rPr>
+          <w:i w:val="0"/>
+        </w:rPr>
+        <w:t>As mentioned in [2], t</w:t>
+      </w:r>
+      <w:r>
+        <w:rPr>
+          <w:i w:val="0"/>
+        </w:rPr>
+        <w:t xml:space="preserve">his </w:t>
+      </w:r>
+      <w:r>
+        <w:rPr>
+          <w:i w:val="0"/>
+        </w:rPr>
+        <w:t xml:space="preserve">low power mode allows the board to “go from 300uA down to less than 1uA”, which means the device will be very energy efficient. </w:t>
       </w:r>
     </w:p>
     <w:p>
-      <w:pPr>
-        <w:pStyle w:val="Instructions"/>
-      </w:pPr>
-      <w:r>
-        <w:t>[Write one paragraph explaining how the topic relates to your project.]</w:t>
+      <w:r>
+        <w:br w:type="page"/>
       </w:r>
     </w:p>
     <w:p>
       <w:pPr>
-        <w:pStyle w:val="Instructions"/>
-      </w:pPr>
-      <w:r>
-        <w:t>[Propose a high-level set of next steps and state any thoughts or issues that should remain top-of-mind for the production engineer who will take your prototype through to a production-ready product. Refer to any codes, standards, or parts that should be noted by the engineer.]</w:t>
+        <w:pStyle w:val="Heading1"/>
+      </w:pPr>
+      <w:r>
+        <w:lastRenderedPageBreak/>
+        <w:t>Member</w:t>
+      </w:r>
+      <w:r>
+        <w:t xml:space="preserve"> 2 Production Details</w:t>
       </w:r>
     </w:p>
     <w:p>
-      <w:r>
-        <w:br w:type="page"/>
+      <w:pPr>
+        <w:pStyle w:val="Subtitle"/>
+      </w:pPr>
+      <w:r>
+        <w:t>Ben Finch</w:t>
+      </w:r>
+      <w:r>
+        <w:t xml:space="preserve"> – ID# </w:t>
+      </w:r>
+      <w:r>
+        <w:t>20714219</w:t>
       </w:r>
     </w:p>
     <w:p>
       <w:pPr>
-        <w:pStyle w:val="Heading1"/>
-      </w:pPr>
-      <w:r>
-        <w:lastRenderedPageBreak/>
-        <w:t>Member</w:t>
-      </w:r>
-      <w:r>
-        <w:t xml:space="preserve"> 2 Production Details</w:t>
+        <w:pStyle w:val="Heading2"/>
+      </w:pPr>
+      <w:r>
+        <w:t>Design for Reliability (</w:t>
+      </w:r>
+      <w:proofErr w:type="spellStart"/>
+      <w:r>
+        <w:t>DfR</w:t>
+      </w:r>
+      <w:proofErr w:type="spellEnd"/>
+      <w:r>
+        <w:t>)</w:t>
       </w:r>
     </w:p>
     <w:p>
       <w:pPr>
-        <w:pStyle w:val="Subtitle"/>
-      </w:pPr>
-      <w:r>
-        <w:t>Ben Finch</w:t>
-      </w:r>
-      <w:r>
-        <w:t xml:space="preserve"> – ID# </w:t>
-      </w:r>
-      <w:r>
-        <w:t>20714219</w:t>
+        <w:pStyle w:val="Instructions"/>
+        <w:rPr>
+          <w:i w:val="0"/>
+        </w:rPr>
+      </w:pPr>
+      <w:r>
+        <w:rPr>
+          <w:i w:val="0"/>
+        </w:rPr>
+        <w:t>To design for reliability, the engineer must consider methods of minimizing frequent failure, covering and correcting failure points, recovering from failure, and analyzing new designs to ensure reliability.  This is a major focus in systems engineering where multiple components are integrated and can fail.  As a system gets more complex, there are more failure points and symptoms for each particular failure, so it is very important to design to mitigate these errors, as well as to quickly diagnose unavoidable errors to minimize downtime.</w:t>
       </w:r>
     </w:p>
     <w:p>
       <w:pPr>
-        <w:pStyle w:val="Heading2"/>
-      </w:pPr>
-      <w:r>
-        <w:t>Design for Reliability (</w:t>
-      </w:r>
-      <w:proofErr w:type="spellStart"/>
-      <w:r>
-        <w:t>DfR</w:t>
-      </w:r>
-      <w:proofErr w:type="spellEnd"/>
-      <w:r>
-        <w:t>)</w:t>
+        <w:pStyle w:val="Instructions"/>
+        <w:rPr>
+          <w:i w:val="0"/>
+        </w:rPr>
+      </w:pPr>
+      <w:r>
+        <w:rPr>
+          <w:i w:val="0"/>
+        </w:rPr>
+        <w:t xml:space="preserve">The pick and place machine </w:t>
+      </w:r>
+      <w:proofErr w:type="gramStart"/>
+      <w:r>
+        <w:rPr>
+          <w:i w:val="0"/>
+        </w:rPr>
+        <w:t>is</w:t>
+      </w:r>
+      <w:proofErr w:type="gramEnd"/>
+      <w:r>
+        <w:rPr>
+          <w:i w:val="0"/>
+        </w:rPr>
+        <w:t xml:space="preserve"> one such system that is suited for reliability analyses.  It is an electromechanical system, such that it has two domains of failure.  The mechanical platform can grind and wear down, the axis can </w:t>
+      </w:r>
+      <w:r>
+        <w:rPr>
+          <w:i w:val="0"/>
+        </w:rPr>
+        <w:t>bend,</w:t>
+      </w:r>
+      <w:r>
+        <w:rPr>
+          <w:i w:val="0"/>
+        </w:rPr>
+        <w:t xml:space="preserve"> and the tension pulley can snap.  The electrical system can burn out, and stepper motors can be overworked and stall.  As its purpose is to increase the efficiency and throughput of electronic devices in an industrial setting, it is important that downtime is </w:t>
+      </w:r>
+      <w:r>
+        <w:rPr>
+          <w:i w:val="0"/>
+        </w:rPr>
+        <w:t>minimal,</w:t>
+      </w:r>
+      <w:r>
+        <w:rPr>
+          <w:i w:val="0"/>
+        </w:rPr>
+        <w:t xml:space="preserve"> and accuracy is maintained for the duration of product life.</w:t>
       </w:r>
     </w:p>
     <w:p>
       <w:pPr>
         <w:pStyle w:val="Instructions"/>
-      </w:pPr>
-      <w:r>
-        <w:t>[Replace heading with one of these topics: Design for Test (</w:t>
+        <w:rPr>
+          <w:i w:val="0"/>
+        </w:rPr>
+      </w:pPr>
+      <w:r>
+        <w:rPr>
+          <w:i w:val="0"/>
+        </w:rPr>
+        <w:t xml:space="preserve">To consider accuracy, the production engineer must consider failure points for inaccuracy.  This is </w:t>
+      </w:r>
+      <w:r>
+        <w:rPr>
+          <w:i w:val="0"/>
+        </w:rPr>
+        <w:t>subtler</w:t>
+      </w:r>
+      <w:r>
+        <w:rPr>
+          <w:i w:val="0"/>
+        </w:rPr>
+        <w:t xml:space="preserve"> than detecting complete system failure.  Functional inaccuracy occurs at the mechanical level.  Should the pulley system slip, or the axis block misalign with the limit switch rather than hit it, the number of steps tracked for an axis will misrepresent the actual position of the axis, causing a constant offset of parts picked and placed.  This can be fixed with a system reboot and mechanical reinforcement to tighten the pulley and prevent slippage.  To detect an error early, the system must analyze the environment data it obtains during </w:t>
       </w:r>
       <w:proofErr w:type="spellStart"/>
       <w:r>
-        <w:t>DfT</w:t>
+        <w:rPr>
+          <w:i w:val="0"/>
+        </w:rPr>
+        <w:t>startup</w:t>
       </w:r>
       <w:proofErr w:type="spellEnd"/>
       <w:r>
-        <w:t>), Design for Manufacturability (</w:t>
-      </w:r>
-      <w:proofErr w:type="spellStart"/>
-      <w:r>
-        <w:t>DfM</w:t>
-      </w:r>
-      <w:proofErr w:type="spellEnd"/>
-      <w:r>
-        <w:t>)</w:t>
-      </w:r>
-      <w:proofErr w:type="gramStart"/>
-      <w:r>
-        <w:t>, ,</w:t>
-      </w:r>
-      <w:proofErr w:type="gramEnd"/>
-      <w:r>
-        <w:t xml:space="preserve"> Cables and Connectors, Mechanical Enclosure, Further Integration</w:t>
-      </w:r>
-      <w:r>
-        <w:t>.</w:t>
-      </w:r>
-      <w:r>
-        <w:t>]</w:t>
+        <w:rPr>
+          <w:i w:val="0"/>
+        </w:rPr>
+        <w:t xml:space="preserve"> calibration, where it evaluates its limits and detects its workspace.  If the calibration data were to be sent to a centralized production server, statistical analysis can find anomalies in particular calibration runs and discover when a failure can occur.  Put simply, the production engineer should be keeping track of calibration data to detect errors in accuracy.  To prevent slippage later in runtime, the machine should avoid running towards the limits of the workspace, such that it doesn’t miss hitting the limit switch and skew position data.  The production engineer should ensure the input coordinates are bounded and does not hit limits where possible.</w:t>
       </w:r>
     </w:p>
     <w:p>
       <w:pPr>
         <w:pStyle w:val="Instructions"/>
-      </w:pPr>
-      <w:r>
-        <w:t>[Write one paragraph explaining the topic.]</w:t>
+        <w:rPr>
+          <w:i w:val="0"/>
+        </w:rPr>
+      </w:pPr>
+      <w:r>
+        <w:rPr>
+          <w:i w:val="0"/>
+        </w:rPr>
+        <w:t xml:space="preserve">Should any mechanical parts break, they can be quickly and easily replaced.  The system has been designed such that there are few parts and they are simple to put together.  The production engineer should keep spare platform parts ready for fast replacement to minimize downtime.  Should any mechanical part break, this should be considered a total system failure as it halts correct functioning.  This is more obvious to detect, as the platform may not move or articulate correctly in both axis.  On the electrical side, failure can be detected input side, via noise on the keypad (or certain keys becoming undetectable), or output side, via stepper motor failure.  Both sides can be inspected visually by observing input and platform </w:t>
+      </w:r>
+      <w:r>
+        <w:rPr>
+          <w:i w:val="0"/>
+        </w:rPr>
+        <w:t>motion but</w:t>
+      </w:r>
+      <w:r>
+        <w:rPr>
+          <w:i w:val="0"/>
+        </w:rPr>
+        <w:t xml:space="preserve"> can also be verified by electrical test points on the PCB.  The production engineer should continually observe the system and if an irregularity occurs, test points should be evaluated to isolate the error.  If the keypad test points are noisy, the pulldown resistance on that column has failed.  If a particular test point is pulled to zero, this is a multiplexor fail.  If all test points are pulled to zero, then the pulldown is shorted.  If the steppers are acting irregularly, there are test points on the input and output of the driver to isolate if the error is in GPIO or in the stepper.  If a limit fail is suspected, </w:t>
+      </w:r>
+      <w:r>
+        <w:rPr>
+          <w:i w:val="0"/>
+        </w:rPr>
+        <w:lastRenderedPageBreak/>
+        <w:t>the production engineer can visually observe the LED indicating a limit hit.  If this does not occur, a test point for that limit can determine if the limit switch has failed or if the LED has burnt out.  All of these failures can be fixed by repairing the PCB or replacing it entirely.  The production engineer should keep replacement PCBs available for quick system repairs.  Electrical failures can only be fixed and not avoided.</w:t>
       </w:r>
     </w:p>
     <w:p>
       <w:pPr>
-        <w:pStyle w:val="Instructions"/>
-      </w:pPr>
-      <w:r>
-        <w:t>[Write one paragraph explaining how the topic relates to your project.]</w:t>
+        <w:pStyle w:val="Heading2"/>
+      </w:pPr>
+      <w:r>
+        <w:t>Supply Chain Management</w:t>
       </w:r>
     </w:p>
     <w:p>
       <w:pPr>
-        <w:pStyle w:val="Instructions"/>
-      </w:pPr>
-      <w:r>
-        <w:t xml:space="preserve">[Propose a high-level set of next steps and state any thoughts or issues that should remain top-of-mind for the </w:t>
-      </w:r>
-      <w:r>
-        <w:t xml:space="preserve">production </w:t>
-      </w:r>
-      <w:r>
-        <w:t>engineer who will take your prototype through to a production-ready product. Refer to any codes, standards, or parts that should be noted by the engineer.]</w:t>
+        <w:jc w:val="left"/>
+      </w:pPr>
+      <w:r>
+        <w:t xml:space="preserve">Supply chain management ensures the supply of production materials as well as the steady throughput of the production process to maintain an ideal stock of finished product to match consumer demand.  This is an interesting problem for engineering operations as the consumer demand must be predicted early to ensure the correct amount of product material is received and processed.  Too many completed products </w:t>
+      </w:r>
+      <w:proofErr w:type="gramStart"/>
+      <w:r>
+        <w:t>becomes</w:t>
+      </w:r>
+      <w:proofErr w:type="gramEnd"/>
+      <w:r>
+        <w:t xml:space="preserve"> an overhead in storage, and too few completed products becomes a loss in demand.  This has virtually no impact in software products, but electrical and mechanical systems have to balance this very carefully.</w:t>
       </w:r>
     </w:p>
     <w:p>
       <w:pPr>
-        <w:pStyle w:val="Heading2"/>
-      </w:pPr>
-      <w:r>
-        <w:t>Supply Chain Management</w:t>
+        <w:jc w:val="left"/>
+      </w:pPr>
+      <w:r>
+        <w:t xml:space="preserve">The picker placer product, as an electromechanical system, comes with the challenge of ordering enough electrical components and plastic material to be assembled and produced in house to send out to customers quickly and without the </w:t>
+      </w:r>
+      <w:r>
+        <w:t>above-mentioned</w:t>
+      </w:r>
+      <w:r>
+        <w:t xml:space="preserve"> overheads.  PCBs and electrical components must be ordered and soldered, while plastic filament must be ordered to print and process the mechanical platform parts.  Other mechanical parts, such as the axels and pulleys, also need to be ordered for assembly.  As this is an industrial product, which requires installation in a timely manner and integration into other company operations, the product must be made quickly and sent out as available.</w:t>
       </w:r>
     </w:p>
     <w:p>
       <w:pPr>
-        <w:pStyle w:val="Instructions"/>
-      </w:pPr>
-      <w:r>
-        <w:t xml:space="preserve">[Replace heading with one of these topics: Energy Efficiency, Sustainability, Supply Chain Management, Cost Analysis at Volume, </w:t>
-      </w:r>
-      <w:r>
-        <w:t>RoHS / Environmental Safety</w:t>
-      </w:r>
-      <w:r>
-        <w:t>, Ethical Considerations, Safety Considerations</w:t>
-      </w:r>
-      <w:r>
-        <w:t>.</w:t>
-      </w:r>
-      <w:r>
-        <w:t>]</w:t>
-      </w:r>
-    </w:p>
-    <w:p>
-      <w:pPr>
-        <w:pStyle w:val="Instructions"/>
-      </w:pPr>
-      <w:r>
-        <w:t>[Write one paragraph explaining the topic.]</w:t>
-      </w:r>
-    </w:p>
-    <w:p>
-      <w:pPr>
-        <w:pStyle w:val="Instructions"/>
-      </w:pPr>
-      <w:r>
-        <w:t>[Write one paragraph explaining how the topic relates to your project.]</w:t>
-      </w:r>
-    </w:p>
-    <w:p>
-      <w:pPr>
-        <w:pStyle w:val="Instructions"/>
-      </w:pPr>
-      <w:r>
-        <w:t>[Propose a high-level set of next steps and state any thoughts or issues that should remain top-of-mind for the production engineer who will take your prototype through to a production-ready product. Refer to any codes, standards, or parts that should be noted by the engineer.]</w:t>
-      </w:r>
-    </w:p>
-    <w:p>
-      <w:pPr>
         <w:jc w:val="left"/>
       </w:pPr>
+      <w:r>
+        <w:t xml:space="preserve">Fortunately for the production engineer, the system is </w:t>
+      </w:r>
+      <w:r>
+        <w:t>small,</w:t>
+      </w:r>
+      <w:r>
+        <w:t xml:space="preserve"> so product can be pre-emptively made and stored with minimal space footprint.  This allows for some margin to overproduce in the event consumer demand is underestimated.  One challenge the production engineer must face is keeping separate inventories of multiple mechanical parts and PCBs.  Not all need to be assembled as some of the parts may go out as replacement pieces, such that the consumer doesn’t have to buy a whole new system and waste the broken product.  It is important that the production engineer statistically analyzes the failure rate of particular </w:t>
+      </w:r>
+      <w:r>
+        <w:t>components and</w:t>
+      </w:r>
+      <w:r>
+        <w:t xml:space="preserve"> produces those components proportionally to consumer demand.  In the event of overproducing passed the storage margin, the production engineer should intentionally underproduce and use the stored margin as an offset to bring back storage stability.  This should be done when consumer demand is not expected to grow so as to smoothly correct the production margin.</w:t>
+      </w:r>
       <w:r>
         <w:br w:type="page"/>
       </w:r>
@@ -1796,7 +1864,7 @@
               </w:tblGrid>
               <w:tr>
                 <w:trPr>
-                  <w:divId w:val="1989552489"/>
+                  <w:divId w:val="569267267"/>
                   <w:tblCellSpacing w:w="15" w:type="dxa"/>
                 </w:trPr>
                 <w:tc>
@@ -1842,10 +1910,56 @@
                   </w:p>
                 </w:tc>
               </w:tr>
+              <w:tr>
+                <w:trPr>
+                  <w:divId w:val="569267267"/>
+                  <w:tblCellSpacing w:w="15" w:type="dxa"/>
+                </w:trPr>
+                <w:tc>
+                  <w:tcPr>
+                    <w:tcW w:w="50" w:type="pct"/>
+                    <w:hideMark/>
+                  </w:tcPr>
+                  <w:p>
+                    <w:pPr>
+                      <w:pStyle w:val="Bibliography"/>
+                      <w:rPr>
+                        <w:noProof/>
+                      </w:rPr>
+                    </w:pPr>
+                    <w:r>
+                      <w:rPr>
+                        <w:noProof/>
+                      </w:rPr>
+                      <w:t xml:space="preserve">[2] </w:t>
+                    </w:r>
+                  </w:p>
+                </w:tc>
+                <w:tc>
+                  <w:tcPr>
+                    <w:tcW w:w="0" w:type="auto"/>
+                    <w:hideMark/>
+                  </w:tcPr>
+                  <w:p>
+                    <w:pPr>
+                      <w:pStyle w:val="Bibliography"/>
+                      <w:rPr>
+                        <w:noProof/>
+                      </w:rPr>
+                    </w:pPr>
+                    <w:r>
+                      <w:rPr>
+                        <w:noProof/>
+                      </w:rPr>
+                      <w:t>Argenox, "MSP430 Interrupts and Low Power," Argenox, [Online]. Available: https://www.argenox.com/library/msp430/msp430-interrupts-and-low-power-chapter-7/. [Accessed 30 11 2019].</w:t>
+                    </w:r>
+                  </w:p>
+                </w:tc>
+              </w:tr>
             </w:tbl>
             <w:p>
               <w:pPr>
-                <w:divId w:val="1989552489"/>
+                <w:divId w:val="569267267"/>
                 <w:rPr>
                   <w:rFonts w:eastAsia="Times New Roman"/>
                   <w:noProof/>
@@ -1941,14 +2055,24 @@
       <w:r>
         <w:t xml:space="preserve">Figure </w:t>
       </w:r>
-      <w:fldSimple w:instr=" SEQ Figure \* ARABIC ">
-        <w:r>
-          <w:rPr>
-            <w:noProof/>
-          </w:rPr>
-          <w:t>5</w:t>
-        </w:r>
-      </w:fldSimple>
+      <w:r>
+        <w:fldChar w:fldCharType="begin"/>
+      </w:r>
+      <w:r>
+        <w:instrText xml:space="preserve"> SEQ Figure \* ARABIC </w:instrText>
+      </w:r>
+      <w:r>
+        <w:fldChar w:fldCharType="separate"/>
+      </w:r>
+      <w:r>
+        <w:rPr>
+          <w:noProof/>
+        </w:rPr>
+        <w:t>5</w:t>
+      </w:r>
+      <w:r>
+        <w:fldChar w:fldCharType="end"/>
+      </w:r>
       <w:r>
         <w:t>: Feasibility model design</w:t>
       </w:r>
@@ -2025,14 +2149,24 @@
       <w:r>
         <w:t xml:space="preserve">Figure </w:t>
       </w:r>
-      <w:fldSimple w:instr=" SEQ Figure \* ARABIC ">
-        <w:r>
-          <w:rPr>
-            <w:noProof/>
-          </w:rPr>
-          <w:t>6</w:t>
-        </w:r>
-      </w:fldSimple>
+      <w:r>
+        <w:fldChar w:fldCharType="begin"/>
+      </w:r>
+      <w:r>
+        <w:instrText xml:space="preserve"> SEQ Figure \* ARABIC </w:instrText>
+      </w:r>
+      <w:r>
+        <w:fldChar w:fldCharType="separate"/>
+      </w:r>
+      <w:r>
+        <w:rPr>
+          <w:noProof/>
+        </w:rPr>
+        <w:t>6</w:t>
+      </w:r>
+      <w:r>
+        <w:fldChar w:fldCharType="end"/>
+      </w:r>
       <w:r>
         <w:t>: Software flowchart</w:t>
       </w:r>
@@ -2044,8 +2178,6 @@
           <w:i/>
         </w:rPr>
       </w:pPr>
-      <w:bookmarkStart w:id="0" w:name="_GoBack"/>
-      <w:bookmarkEnd w:id="0"/>
       <w:r>
         <w:rPr>
           <w:i/>
@@ -2083,14 +2215,24 @@
         <w:lastRenderedPageBreak/>
         <w:t xml:space="preserve">Table </w:t>
       </w:r>
-      <w:fldSimple w:instr=" SEQ Table \* ARABIC ">
-        <w:r>
-          <w:rPr>
-            <w:noProof/>
-          </w:rPr>
-          <w:t>1</w:t>
-        </w:r>
-      </w:fldSimple>
+      <w:r>
+        <w:fldChar w:fldCharType="begin"/>
+      </w:r>
+      <w:r>
+        <w:instrText xml:space="preserve"> SEQ Table \* ARABIC </w:instrText>
+      </w:r>
+      <w:r>
+        <w:fldChar w:fldCharType="separate"/>
+      </w:r>
+      <w:r>
+        <w:rPr>
+          <w:noProof/>
+        </w:rPr>
+        <w:t>1</w:t>
+      </w:r>
+      <w:r>
+        <w:fldChar w:fldCharType="end"/>
+      </w:r>
       <w:r>
         <w:t>: Design changes from feasibility model</w:t>
       </w:r>
@@ -2423,14 +2565,24 @@
       <w:r>
         <w:t xml:space="preserve">Table </w:t>
       </w:r>
-      <w:fldSimple w:instr=" SEQ Table \* ARABIC ">
-        <w:r>
-          <w:rPr>
-            <w:noProof/>
-          </w:rPr>
-          <w:t>2</w:t>
-        </w:r>
-      </w:fldSimple>
+      <w:r>
+        <w:fldChar w:fldCharType="begin"/>
+      </w:r>
+      <w:r>
+        <w:instrText xml:space="preserve"> SEQ Table \* ARABIC </w:instrText>
+      </w:r>
+      <w:r>
+        <w:fldChar w:fldCharType="separate"/>
+      </w:r>
+      <w:r>
+        <w:rPr>
+          <w:noProof/>
+        </w:rPr>
+        <w:t>2</w:t>
+      </w:r>
+      <w:r>
+        <w:fldChar w:fldCharType="end"/>
+      </w:r>
       <w:r>
         <w:t>: Important notes from feasibility model</w:t>
       </w:r>
@@ -2604,14 +2756,24 @@
       <w:r>
         <w:t xml:space="preserve">Table </w:t>
       </w:r>
-      <w:fldSimple w:instr=" SEQ Table \* ARABIC ">
-        <w:r>
-          <w:rPr>
-            <w:noProof/>
-          </w:rPr>
-          <w:t>3</w:t>
-        </w:r>
-      </w:fldSimple>
+      <w:r>
+        <w:fldChar w:fldCharType="begin"/>
+      </w:r>
+      <w:r>
+        <w:instrText xml:space="preserve"> SEQ Table \* ARABIC </w:instrText>
+      </w:r>
+      <w:r>
+        <w:fldChar w:fldCharType="separate"/>
+      </w:r>
+      <w:r>
+        <w:rPr>
+          <w:noProof/>
+        </w:rPr>
+        <w:t>3</w:t>
+      </w:r>
+      <w:r>
+        <w:fldChar w:fldCharType="end"/>
+      </w:r>
       <w:r>
         <w:t>: Hardware signal test plan</w:t>
       </w:r>
@@ -4708,14 +4870,24 @@
       <w:r>
         <w:t xml:space="preserve">Table </w:t>
       </w:r>
-      <w:fldSimple w:instr=" SEQ Table \* ARABIC ">
-        <w:r>
-          <w:rPr>
-            <w:noProof/>
-          </w:rPr>
-          <w:t>4</w:t>
-        </w:r>
-      </w:fldSimple>
+      <w:r>
+        <w:fldChar w:fldCharType="begin"/>
+      </w:r>
+      <w:r>
+        <w:instrText xml:space="preserve"> SEQ Table \* ARABIC </w:instrText>
+      </w:r>
+      <w:r>
+        <w:fldChar w:fldCharType="separate"/>
+      </w:r>
+      <w:r>
+        <w:rPr>
+          <w:noProof/>
+        </w:rPr>
+        <w:t>4</w:t>
+      </w:r>
+      <w:r>
+        <w:fldChar w:fldCharType="end"/>
+      </w:r>
       <w:r>
         <w:t>: Hardware signal connectivity</w:t>
       </w:r>
@@ -5979,14 +6151,24 @@
       <w:r>
         <w:t xml:space="preserve">Figure </w:t>
       </w:r>
-      <w:fldSimple w:instr=" SEQ Figure \* ARABIC ">
-        <w:r>
-          <w:rPr>
-            <w:noProof/>
-          </w:rPr>
-          <w:t>7</w:t>
-        </w:r>
-      </w:fldSimple>
+      <w:r>
+        <w:fldChar w:fldCharType="begin"/>
+      </w:r>
+      <w:r>
+        <w:instrText xml:space="preserve"> SEQ Figure \* ARABIC </w:instrText>
+      </w:r>
+      <w:r>
+        <w:fldChar w:fldCharType="separate"/>
+      </w:r>
+      <w:r>
+        <w:rPr>
+          <w:noProof/>
+        </w:rPr>
+        <w:t>7</w:t>
+      </w:r>
+      <w:r>
+        <w:fldChar w:fldCharType="end"/>
+      </w:r>
       <w:r>
         <w:t>: Mechanical drawing of prototype platform</w:t>
       </w:r>
@@ -6051,14 +6233,24 @@
       <w:r>
         <w:t xml:space="preserve">Figure </w:t>
       </w:r>
-      <w:fldSimple w:instr=" SEQ Figure \* ARABIC ">
-        <w:r>
-          <w:rPr>
-            <w:noProof/>
-          </w:rPr>
-          <w:t>8</w:t>
-        </w:r>
-      </w:fldSimple>
+      <w:r>
+        <w:fldChar w:fldCharType="begin"/>
+      </w:r>
+      <w:r>
+        <w:instrText xml:space="preserve"> SEQ Figure \* ARABIC </w:instrText>
+      </w:r>
+      <w:r>
+        <w:fldChar w:fldCharType="separate"/>
+      </w:r>
+      <w:r>
+        <w:rPr>
+          <w:noProof/>
+        </w:rPr>
+        <w:t>8</w:t>
+      </w:r>
+      <w:r>
+        <w:fldChar w:fldCharType="end"/>
+      </w:r>
       <w:r>
         <w:t>: Mechanical drawing of axis mount</w:t>
       </w:r>
@@ -6124,14 +6316,24 @@
       <w:r>
         <w:t xml:space="preserve">Figure </w:t>
       </w:r>
-      <w:fldSimple w:instr=" SEQ Figure \* ARABIC ">
-        <w:r>
-          <w:rPr>
-            <w:noProof/>
-          </w:rPr>
-          <w:t>9</w:t>
-        </w:r>
-      </w:fldSimple>
+      <w:r>
+        <w:fldChar w:fldCharType="begin"/>
+      </w:r>
+      <w:r>
+        <w:instrText xml:space="preserve"> SEQ Figure \* ARABIC </w:instrText>
+      </w:r>
+      <w:r>
+        <w:fldChar w:fldCharType="separate"/>
+      </w:r>
+      <w:r>
+        <w:rPr>
+          <w:noProof/>
+        </w:rPr>
+        <w:t>9</w:t>
+      </w:r>
+      <w:r>
+        <w:fldChar w:fldCharType="end"/>
+      </w:r>
       <w:r>
         <w:t>: Mechanical drawing of axis beam</w:t>
       </w:r>
@@ -10862,7 +11064,7 @@
 </file>
 
 <file path=customXml/item1.xml><?xml version="1.0" encoding="utf-8"?>
-<b:Sources xmlns:b="http://schemas.openxmlformats.org/officeDocument/2006/bibliography" xmlns="http://schemas.openxmlformats.org/officeDocument/2006/bibliography" SelectedStyle="\IEEE2006OfficeOnline.xsl" StyleName="IEEE" Version="2006">
+<b:Sources xmlns:b="http://schemas.openxmlformats.org/officeDocument/2006/bibliography" xmlns="http://schemas.openxmlformats.org/officeDocument/2006/bibliography" SelectedStyle="/IEEE2006OfficeOnline.xsl" StyleName="IEEE" Version="2006">
   <b:Source>
     <b:Tag>IEE19</b:Tag>
     <b:SourceType>InternetSite</b:SourceType>
@@ -10872,11 +11074,28 @@
     <b:URL>https://pitt.libguides.com/citationhelp/ieee</b:URL>
     <b:RefOrder>1</b:RefOrder>
   </b:Source>
+  <b:Source>
+    <b:Tag>Arg19</b:Tag>
+    <b:SourceType>InternetSite</b:SourceType>
+    <b:Guid>{49152556-E670-D14C-8201-82AB5D11004E}</b:Guid>
+    <b:Title>MSP430 Interrupts and Low Power </b:Title>
+    <b:Author>
+      <b:Author>
+        <b:Corporate>Argenox</b:Corporate>
+      </b:Author>
+    </b:Author>
+    <b:URL>https://www.argenox.com/library/msp430/msp430-interrupts-and-low-power-chapter-7/</b:URL>
+    <b:ProductionCompany>Argenox</b:ProductionCompany>
+    <b:YearAccessed>2019</b:YearAccessed>
+    <b:MonthAccessed>11</b:MonthAccessed>
+    <b:DayAccessed>30</b:DayAccessed>
+    <b:RefOrder>2</b:RefOrder>
+  </b:Source>
 </b:Sources>
 </file>
 
 <file path=customXml/itemProps1.xml><?xml version="1.0" encoding="utf-8"?>
-<ds:datastoreItem xmlns:ds="http://schemas.openxmlformats.org/officeDocument/2006/customXml" ds:itemID="{AB293A6C-27BC-A244-A762-C40C06395675}">
+<ds:datastoreItem xmlns:ds="http://schemas.openxmlformats.org/officeDocument/2006/customXml" ds:itemID="{40FB703B-04BA-434E-A2F4-D79251347BAA}">
   <ds:schemaRefs>
     <ds:schemaRef ds:uri="http://schemas.openxmlformats.org/officeDocument/2006/bibliography"/>
   </ds:schemaRefs>

</xml_diff>